<commit_message>
Angular, Sprig and Hibernate
</commit_message>
<xml_diff>
--- a/Documents/Angular/D04-Directives & New Control Flow.docx
+++ b/Documents/Angular/D04-Directives & New Control Flow.docx
@@ -3656,12 +3656,7 @@
         <w:t>Example</w:t>
       </w:r>
       <w:r>
-        <w:t xml:space="preserve"> (with Renderer2</w:t>
-      </w:r>
-      <w:bookmarkStart w:id="0" w:name="_GoBack"/>
-      <w:bookmarkEnd w:id="0"/>
-      <w:r>
-        <w:t>)</w:t>
+        <w:t xml:space="preserve"> (with Renderer2)</w:t>
       </w:r>
       <w:r>
         <w:t xml:space="preserve">: </w:t>
@@ -5248,7 +5243,19 @@
         <w:rPr>
           <w:rStyle w:val="HTMLCode"/>
         </w:rPr>
-        <w:t>} else {</w:t>
+        <w:t xml:space="preserve">} </w:t>
+      </w:r>
+      <w:r>
+        <w:rPr>
+          <w:rStyle w:val="HTMLCode"/>
+        </w:rPr>
+        <w:t>@</w:t>
+      </w:r>
+      <w:r>
+        <w:rPr>
+          <w:rStyle w:val="HTMLCode"/>
+        </w:rPr>
+        <w:t>else {</w:t>
       </w:r>
     </w:p>
     <w:p>
@@ -5395,7 +5402,19 @@
         <w:rPr>
           <w:rStyle w:val="HTMLCode"/>
         </w:rPr>
-        <w:t>} else {</w:t>
+        <w:t xml:space="preserve">} </w:t>
+      </w:r>
+      <w:r>
+        <w:rPr>
+          <w:rStyle w:val="HTMLCode"/>
+        </w:rPr>
+        <w:t>@</w:t>
+      </w:r>
+      <w:r>
+        <w:rPr>
+          <w:rStyle w:val="HTMLCode"/>
+        </w:rPr>
+        <w:t>else {</w:t>
       </w:r>
     </w:p>
     <w:p>
@@ -5621,7 +5640,21 @@
         <w:rPr>
           <w:rStyle w:val="HTMLCode"/>
         </w:rPr>
-        <w:t xml:space="preserve">  @case ('loading') &lt;p&gt;Loading...&lt;/p&gt;</w:t>
+        <w:t xml:space="preserve">  @</w:t>
+      </w:r>
+      <w:bookmarkStart w:id="0" w:name="_GoBack"/>
+      <w:r>
+        <w:rPr>
+          <w:rStyle w:val="HTMLCode"/>
+        </w:rPr>
+        <w:t>case</w:t>
+      </w:r>
+      <w:bookmarkEnd w:id="0"/>
+      <w:r>
+        <w:rPr>
+          <w:rStyle w:val="HTMLCode"/>
+        </w:rPr>
+        <w:t xml:space="preserve"> ('loading') &lt;p&gt;Loading...&lt;/p&gt;</w:t>
       </w:r>
     </w:p>
     <w:p>

</xml_diff>